<commit_message>
pequena regulagem no filiacao.docx regular caixa de texto de
</commit_message>
<xml_diff>
--- a/resources/templates/filiacao.docx
+++ b/resources/templates/filiacao.docx
@@ -16,7 +16,113 @@
         <mc:AlternateContent>
           <mc:Choice Requires="wps">
             <w:drawing>
-              <wp:anchor distT="0" distB="0" distL="0" distR="0" simplePos="0" relativeHeight="251645952" behindDoc="0" locked="0" layoutInCell="1" allowOverlap="1" wp14:anchorId="5B54C07E" wp14:editId="3667D94D">
+              <wp:anchor distT="0" distB="0" distL="0" distR="0" simplePos="0" relativeHeight="251655168" behindDoc="0" locked="0" layoutInCell="1" allowOverlap="1" wp14:anchorId="5E3296B5" wp14:editId="57EAB6C5">
+                <wp:simplePos x="0" y="0"/>
+                <wp:positionH relativeFrom="column">
+                  <wp:posOffset>3271520</wp:posOffset>
+                </wp:positionH>
+                <wp:positionV relativeFrom="paragraph">
+                  <wp:posOffset>4946650</wp:posOffset>
+                </wp:positionV>
+                <wp:extent cx="1445895" cy="160020"/>
+                <wp:effectExtent l="0" t="0" r="0" b="0"/>
+                <wp:wrapNone/>
+                <wp:docPr id="9" name="Shape1_13"/>
+                <wp:cNvGraphicFramePr/>
+                <a:graphic xmlns:a="http://schemas.openxmlformats.org/drawingml/2006/main">
+                  <a:graphicData uri="http://schemas.microsoft.com/office/word/2010/wordprocessingShape">
+                    <wps:wsp>
+                      <wps:cNvSpPr/>
+                      <wps:spPr>
+                        <a:xfrm>
+                          <a:off x="0" y="0"/>
+                          <a:ext cx="1445895" cy="160020"/>
+                        </a:xfrm>
+                        <a:prstGeom prst="rect">
+                          <a:avLst/>
+                        </a:prstGeom>
+                        <a:noFill/>
+                        <a:ln>
+                          <a:noFill/>
+                        </a:ln>
+                      </wps:spPr>
+                      <wps:style>
+                        <a:lnRef idx="0">
+                          <a:scrgbClr r="0" g="0" b="0"/>
+                        </a:lnRef>
+                        <a:fillRef idx="0">
+                          <a:scrgbClr r="0" g="0" b="0"/>
+                        </a:fillRef>
+                        <a:effectRef idx="0">
+                          <a:scrgbClr r="0" g="0" b="0"/>
+                        </a:effectRef>
+                        <a:fontRef idx="minor"/>
+                      </wps:style>
+                      <wps:txbx>
+                        <w:txbxContent>
+                          <w:p>
+                            <w:pPr>
+                              <w:pStyle w:val="FrameContents"/>
+                              <w:overflowPunct w:val="0"/>
+                              <w:rPr>
+                                <w:color w:val="000000"/>
+                              </w:rPr>
+                            </w:pPr>
+                            <w:r>
+                              <w:rPr>
+                                <w:rFonts w:ascii="Arial" w:hAnsi="Arial"/>
+                                <w:color w:val="000000"/>
+                              </w:rPr>
+                              <w:t>${MOUNTH}</w:t>
+                            </w:r>
+                          </w:p>
+                        </w:txbxContent>
+                      </wps:txbx>
+                      <wps:bodyPr lIns="0" tIns="0" rIns="0" bIns="0">
+                        <a:spAutoFit/>
+                      </wps:bodyPr>
+                    </wps:wsp>
+                  </a:graphicData>
+                </a:graphic>
+              </wp:anchor>
+            </w:drawing>
+          </mc:Choice>
+          <mc:Fallback>
+            <w:pict>
+              <v:rect w14:anchorId="5E3296B5" id="Shape1_13" o:spid="_x0000_s1026" style="position:absolute;margin-left:257.6pt;margin-top:389.5pt;width:113.85pt;height:12.6pt;z-index:251655168;visibility:visible;mso-wrap-style:square;mso-wrap-distance-left:0;mso-wrap-distance-top:0;mso-wrap-distance-right:0;mso-wrap-distance-bottom:0;mso-position-horizontal:absolute;mso-position-horizontal-relative:text;mso-position-vertical:absolute;mso-position-vertical-relative:text;v-text-anchor:top" o:gfxdata="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" filled="f" stroked="f">
+                <v:textbox style="mso-fit-shape-to-text:t" inset="0,0,0,0">
+                  <w:txbxContent>
+                    <w:p>
+                      <w:pPr>
+                        <w:pStyle w:val="FrameContents"/>
+                        <w:overflowPunct w:val="0"/>
+                        <w:rPr>
+                          <w:color w:val="000000"/>
+                        </w:rPr>
+                      </w:pPr>
+                      <w:r>
+                        <w:rPr>
+                          <w:rFonts w:ascii="Arial" w:hAnsi="Arial"/>
+                          <w:color w:val="000000"/>
+                        </w:rPr>
+                        <w:t>${MOUNTH}</w:t>
+                      </w:r>
+                    </w:p>
+                  </w:txbxContent>
+                </v:textbox>
+              </v:rect>
+            </w:pict>
+          </mc:Fallback>
+        </mc:AlternateContent>
+      </w:r>
+      <w:r>
+        <w:rPr>
+          <w:noProof/>
+        </w:rPr>
+        <mc:AlternateContent>
+          <mc:Choice Requires="wps">
+            <w:drawing>
+              <wp:anchor distT="0" distB="0" distL="0" distR="0" simplePos="0" relativeHeight="251653120" behindDoc="0" locked="0" layoutInCell="1" allowOverlap="1" wp14:anchorId="5B54C07E" wp14:editId="3667D94D">
                 <wp:simplePos x="0" y="0"/>
                 <wp:positionH relativeFrom="column">
                   <wp:posOffset>86995</wp:posOffset>
@@ -161,7 +267,7 @@
           </mc:Choice>
           <mc:Fallback>
             <w:pict>
-              <v:rect w14:anchorId="5B54C07E" id="Shape1_2" o:spid="_x0000_s1026" style="position:absolute;margin-left:6.85pt;margin-top:104.3pt;width:519.55pt;height:15.05pt;z-index:251645952;visibility:visible;mso-wrap-style:square;mso-width-percent:0;mso-height-percent:0;mso-wrap-distance-left:0;mso-wrap-distance-top:0;mso-wrap-distance-right:0;mso-wrap-distance-bottom:0;mso-position-horizontal:absolute;mso-position-horizontal-relative:text;mso-position-vertical:absolute;mso-position-vertical-relative:text;mso-width-percent:0;mso-height-percent:0;mso-width-relative:margin;mso-height-relative:margin;v-text-anchor:top" o:gfxdata="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" filled="f" stroked="f">
+              <v:rect w14:anchorId="5B54C07E" id="Shape1_2" o:spid="_x0000_s1027" style="position:absolute;margin-left:6.85pt;margin-top:104.3pt;width:519.55pt;height:15.05pt;z-index:251653120;visibility:visible;mso-wrap-style:square;mso-width-percent:0;mso-height-percent:0;mso-wrap-distance-left:0;mso-wrap-distance-top:0;mso-wrap-distance-right:0;mso-wrap-distance-bottom:0;mso-position-horizontal:absolute;mso-position-horizontal-relative:text;mso-position-vertical:absolute;mso-position-vertical-relative:text;mso-width-percent:0;mso-height-percent:0;mso-width-relative:margin;mso-height-relative:margin;v-text-anchor:top" o:gfxdata="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" filled="f" stroked="f">
                 <v:textbox inset="0,0,0,0">
                   <w:txbxContent>
                     <w:p>
@@ -260,7 +366,7 @@
         <mc:AlternateContent>
           <mc:Choice Requires="wps">
             <w:drawing>
-              <wp:anchor distT="0" distB="0" distL="0" distR="0" simplePos="0" relativeHeight="251670528" behindDoc="0" locked="0" layoutInCell="1" allowOverlap="1" wp14:anchorId="60EC85DD" wp14:editId="32AF9194">
+              <wp:anchor distT="0" distB="0" distL="0" distR="0" simplePos="0" relativeHeight="251663360" behindDoc="0" locked="0" layoutInCell="1" allowOverlap="1" wp14:anchorId="60EC85DD" wp14:editId="32AF9194">
                 <wp:simplePos x="0" y="0"/>
                 <wp:positionH relativeFrom="column">
                   <wp:posOffset>1290320</wp:posOffset>
@@ -328,7 +434,7 @@
           </mc:Choice>
           <mc:Fallback>
             <w:pict>
-              <v:rect w14:anchorId="60EC85DD" id="Shape13" o:spid="_x0000_s1027" style="position:absolute;margin-left:101.6pt;margin-top:143.65pt;width:334.95pt;height:12.6pt;z-index:251670528;visibility:visible;mso-wrap-style:square;mso-wrap-distance-left:0;mso-wrap-distance-top:0;mso-wrap-distance-right:0;mso-wrap-distance-bottom:0;mso-position-horizontal:absolute;mso-position-horizontal-relative:text;mso-position-vertical:absolute;mso-position-vertical-relative:text;v-text-anchor:top" o:gfxdata="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" filled="f" stroked="f">
+              <v:rect w14:anchorId="60EC85DD" id="Shape13" o:spid="_x0000_s1028" style="position:absolute;margin-left:101.6pt;margin-top:143.65pt;width:334.95pt;height:12.6pt;z-index:251663360;visibility:visible;mso-wrap-style:square;mso-wrap-distance-left:0;mso-wrap-distance-top:0;mso-wrap-distance-right:0;mso-wrap-distance-bottom:0;mso-position-horizontal:absolute;mso-position-horizontal-relative:text;mso-position-vertical:absolute;mso-position-vertical-relative:text;v-text-anchor:top" o:gfxdata="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" filled="f" stroked="f">
                 <v:textbox style="mso-fit-shape-to-text:t" inset="0,0,0,0">
                   <w:txbxContent>
                     <w:p>
@@ -356,7 +462,7 @@
         <mc:AlternateContent>
           <mc:Choice Requires="wps">
             <w:drawing>
-              <wp:anchor distT="0" distB="0" distL="0" distR="0" simplePos="0" relativeHeight="251668480" behindDoc="0" locked="0" layoutInCell="1" allowOverlap="1" wp14:anchorId="41ADB476" wp14:editId="3FF0D960">
+              <wp:anchor distT="0" distB="0" distL="0" distR="0" simplePos="0" relativeHeight="251661312" behindDoc="0" locked="0" layoutInCell="1" allowOverlap="1" wp14:anchorId="41ADB476" wp14:editId="3FF0D960">
                 <wp:simplePos x="0" y="0"/>
                 <wp:positionH relativeFrom="column">
                   <wp:posOffset>201295</wp:posOffset>
@@ -428,7 +534,7 @@
           </mc:Choice>
           <mc:Fallback>
             <w:pict>
-              <v:rect w14:anchorId="41ADB476" id="Shape8_0" o:spid="_x0000_s1028" style="position:absolute;margin-left:15.85pt;margin-top:324.25pt;width:266.45pt;height:12.6pt;z-index:251668480;visibility:visible;mso-wrap-style:square;mso-wrap-distance-left:0;mso-wrap-distance-top:0;mso-wrap-distance-right:0;mso-wrap-distance-bottom:0;mso-position-horizontal:absolute;mso-position-horizontal-relative:text;mso-position-vertical:absolute;mso-position-vertical-relative:text;v-text-anchor:top" o:gfxdata="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" filled="f" stroked="f">
+              <v:rect w14:anchorId="41ADB476" id="Shape8_0" o:spid="_x0000_s1029" style="position:absolute;margin-left:15.85pt;margin-top:324.25pt;width:266.45pt;height:12.6pt;z-index:251661312;visibility:visible;mso-wrap-style:square;mso-wrap-distance-left:0;mso-wrap-distance-top:0;mso-wrap-distance-right:0;mso-wrap-distance-bottom:0;mso-position-horizontal:absolute;mso-position-horizontal-relative:text;mso-position-vertical:absolute;mso-position-vertical-relative:text;v-text-anchor:top" o:gfxdata="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" filled="f" stroked="f">
                 <v:textbox style="mso-fit-shape-to-text:t" inset="0,0,0,0">
                   <w:txbxContent>
                     <w:p>
@@ -460,7 +566,7 @@
         <mc:AlternateContent>
           <mc:Choice Requires="wps">
             <w:drawing>
-              <wp:anchor distT="0" distB="0" distL="0" distR="0" simplePos="0" relativeHeight="251666432" behindDoc="0" locked="0" layoutInCell="1" allowOverlap="1" wp14:anchorId="15D00ECB" wp14:editId="69D45032">
+              <wp:anchor distT="0" distB="0" distL="0" distR="0" simplePos="0" relativeHeight="251659264" behindDoc="0" locked="0" layoutInCell="1" allowOverlap="1" wp14:anchorId="15D00ECB" wp14:editId="69D45032">
                 <wp:simplePos x="0" y="0"/>
                 <wp:positionH relativeFrom="column">
                   <wp:posOffset>194945</wp:posOffset>
@@ -555,7 +661,7 @@
           </mc:Choice>
           <mc:Fallback>
             <w:pict>
-              <v:rect w14:anchorId="15D00ECB" id="Shape8" o:spid="_x0000_s1029" style="position:absolute;margin-left:15.35pt;margin-top:296.4pt;width:266.45pt;height:12.6pt;z-index:251666432;visibility:visible;mso-wrap-style:square;mso-wrap-distance-left:0;mso-wrap-distance-top:0;mso-wrap-distance-right:0;mso-wrap-distance-bottom:0;mso-position-horizontal:absolute;mso-position-horizontal-relative:text;mso-position-vertical:absolute;mso-position-vertical-relative:text;v-text-anchor:top" o:gfxdata="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" filled="f" stroked="f">
+              <v:rect w14:anchorId="15D00ECB" id="Shape8" o:spid="_x0000_s1030" style="position:absolute;margin-left:15.35pt;margin-top:296.4pt;width:266.45pt;height:12.6pt;z-index:251659264;visibility:visible;mso-wrap-style:square;mso-wrap-distance-left:0;mso-wrap-distance-top:0;mso-wrap-distance-right:0;mso-wrap-distance-bottom:0;mso-position-horizontal:absolute;mso-position-horizontal-relative:text;mso-position-vertical:absolute;mso-position-vertical-relative:text;v-text-anchor:top" o:gfxdata="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" filled="f" stroked="f">
                 <v:textbox style="mso-fit-shape-to-text:t" inset="0,0,0,0">
                   <w:txbxContent>
                     <w:p>
@@ -610,7 +716,7 @@
         <mc:AlternateContent>
           <mc:Choice Requires="wps">
             <w:drawing>
-              <wp:anchor distT="0" distB="0" distL="0" distR="0" simplePos="0" relativeHeight="251664384" behindDoc="0" locked="0" layoutInCell="1" allowOverlap="1" wp14:anchorId="11156ED3" wp14:editId="7E495443">
+              <wp:anchor distT="0" distB="0" distL="0" distR="0" simplePos="0" relativeHeight="251657216" behindDoc="0" locked="0" layoutInCell="1" allowOverlap="1" wp14:anchorId="11156ED3" wp14:editId="1C6178A8">
                 <wp:simplePos x="0" y="0"/>
                 <wp:positionH relativeFrom="column">
                   <wp:posOffset>4896485</wp:posOffset>
@@ -683,7 +789,7 @@
           </mc:Choice>
           <mc:Fallback>
             <w:pict>
-              <v:rect w14:anchorId="11156ED3" id="Shape1_14" o:spid="_x0000_s1030" style="position:absolute;margin-left:385.55pt;margin-top:389.5pt;width:81.15pt;height:12.6pt;z-index:251664384;visibility:visible;mso-wrap-style:square;mso-wrap-distance-left:0;mso-wrap-distance-top:0;mso-wrap-distance-right:0;mso-wrap-distance-bottom:0;mso-position-horizontal:absolute;mso-position-horizontal-relative:text;mso-position-vertical:absolute;mso-position-vertical-relative:text;v-text-anchor:top" o:gfxdata="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" filled="f" stroked="f">
+              <v:rect w14:anchorId="11156ED3" id="Shape1_14" o:spid="_x0000_s1031" style="position:absolute;margin-left:385.55pt;margin-top:389.5pt;width:81.15pt;height:12.6pt;z-index:251657216;visibility:visible;mso-wrap-style:square;mso-wrap-distance-left:0;mso-wrap-distance-top:0;mso-wrap-distance-right:0;mso-wrap-distance-bottom:0;mso-position-horizontal:absolute;mso-position-horizontal-relative:text;mso-position-vertical:absolute;mso-position-vertical-relative:text;v-text-anchor:top" o:gfxdata="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" filled="f" stroked="f">
                 <v:textbox style="mso-fit-shape-to-text:t" inset="0,0,0,0">
                   <w:txbxContent>
                     <w:p>
@@ -700,112 +806,6 @@
                           <w:color w:val="000000"/>
                         </w:rPr>
                         <w:t>${YEAR}</w:t>
-                      </w:r>
-                    </w:p>
-                  </w:txbxContent>
-                </v:textbox>
-              </v:rect>
-            </w:pict>
-          </mc:Fallback>
-        </mc:AlternateContent>
-      </w:r>
-      <w:r>
-        <w:rPr>
-          <w:noProof/>
-        </w:rPr>
-        <mc:AlternateContent>
-          <mc:Choice Requires="wps">
-            <w:drawing>
-              <wp:anchor distT="0" distB="0" distL="0" distR="0" simplePos="0" relativeHeight="251662336" behindDoc="0" locked="0" layoutInCell="1" allowOverlap="1" wp14:anchorId="5E3296B5" wp14:editId="55CC8E12">
-                <wp:simplePos x="0" y="0"/>
-                <wp:positionH relativeFrom="column">
-                  <wp:posOffset>3195320</wp:posOffset>
-                </wp:positionH>
-                <wp:positionV relativeFrom="paragraph">
-                  <wp:posOffset>4946650</wp:posOffset>
-                </wp:positionV>
-                <wp:extent cx="1445895" cy="160020"/>
-                <wp:effectExtent l="0" t="0" r="0" b="0"/>
-                <wp:wrapNone/>
-                <wp:docPr id="9" name="Shape1_13"/>
-                <wp:cNvGraphicFramePr/>
-                <a:graphic xmlns:a="http://schemas.openxmlformats.org/drawingml/2006/main">
-                  <a:graphicData uri="http://schemas.microsoft.com/office/word/2010/wordprocessingShape">
-                    <wps:wsp>
-                      <wps:cNvSpPr/>
-                      <wps:spPr>
-                        <a:xfrm>
-                          <a:off x="0" y="0"/>
-                          <a:ext cx="1445400" cy="159480"/>
-                        </a:xfrm>
-                        <a:prstGeom prst="rect">
-                          <a:avLst/>
-                        </a:prstGeom>
-                        <a:noFill/>
-                        <a:ln>
-                          <a:noFill/>
-                        </a:ln>
-                      </wps:spPr>
-                      <wps:style>
-                        <a:lnRef idx="0">
-                          <a:scrgbClr r="0" g="0" b="0"/>
-                        </a:lnRef>
-                        <a:fillRef idx="0">
-                          <a:scrgbClr r="0" g="0" b="0"/>
-                        </a:fillRef>
-                        <a:effectRef idx="0">
-                          <a:scrgbClr r="0" g="0" b="0"/>
-                        </a:effectRef>
-                        <a:fontRef idx="minor"/>
-                      </wps:style>
-                      <wps:txbx>
-                        <w:txbxContent>
-                          <w:p>
-                            <w:pPr>
-                              <w:pStyle w:val="FrameContents"/>
-                              <w:overflowPunct w:val="0"/>
-                              <w:rPr>
-                                <w:color w:val="000000"/>
-                              </w:rPr>
-                            </w:pPr>
-                            <w:r>
-                              <w:rPr>
-                                <w:rFonts w:ascii="Arial" w:hAnsi="Arial"/>
-                                <w:color w:val="000000"/>
-                              </w:rPr>
-                              <w:t>${MOUNTH}</w:t>
-                            </w:r>
-                          </w:p>
-                        </w:txbxContent>
-                      </wps:txbx>
-                      <wps:bodyPr lIns="0" tIns="0" rIns="0" bIns="0">
-                        <a:spAutoFit/>
-                      </wps:bodyPr>
-                    </wps:wsp>
-                  </a:graphicData>
-                </a:graphic>
-              </wp:anchor>
-            </w:drawing>
-          </mc:Choice>
-          <mc:Fallback>
-            <w:pict>
-              <v:rect w14:anchorId="5E3296B5" id="Shape1_13" o:spid="_x0000_s1031" style="position:absolute;margin-left:251.6pt;margin-top:389.5pt;width:113.85pt;height:12.6pt;z-index:251662336;visibility:visible;mso-wrap-style:square;mso-wrap-distance-left:0;mso-wrap-distance-top:0;mso-wrap-distance-right:0;mso-wrap-distance-bottom:0;mso-position-horizontal:absolute;mso-position-horizontal-relative:text;mso-position-vertical:absolute;mso-position-vertical-relative:text;v-text-anchor:top" o:gfxdata="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" filled="f" stroked="f">
-                <v:textbox style="mso-fit-shape-to-text:t" inset="0,0,0,0">
-                  <w:txbxContent>
-                    <w:p>
-                      <w:pPr>
-                        <w:pStyle w:val="FrameContents"/>
-                        <w:overflowPunct w:val="0"/>
-                        <w:rPr>
-                          <w:color w:val="000000"/>
-                        </w:rPr>
-                      </w:pPr>
-                      <w:r>
-                        <w:rPr>
-                          <w:rFonts w:ascii="Arial" w:hAnsi="Arial"/>
-                          <w:color w:val="000000"/>
-                        </w:rPr>
-                        <w:t>${MOUNTH}</w:t>
                       </w:r>
                     </w:p>
                   </w:txbxContent>

</xml_diff>